<commit_message>
Message about the change
</commit_message>
<xml_diff>
--- a/Requirements_doc.docx
+++ b/Requirements_doc.docx
@@ -2,6 +2,20 @@
 <file path=word/document.xml><?xml version="1.0" encoding="utf-8"?>
 <w:document xmlns:o="urn:schemas-microsoft-com:office:office" xmlns:r="http://schemas.openxmlformats.org/officeDocument/2006/relationships" xmlns:v="urn:schemas-microsoft-com:vml" xmlns:w="http://schemas.openxmlformats.org/wordprocessingml/2006/main" xmlns:w10="urn:schemas-microsoft-com:office:word" xmlns:wp="http://schemas.openxmlformats.org/drawingml/2006/wordprocessingDrawing" xmlns:wps="http://schemas.microsoft.com/office/word/2010/wordprocessingShape" xmlns:wpg="http://schemas.microsoft.com/office/word/2010/wordprocessingGroup" xmlns:mc="http://schemas.openxmlformats.org/markup-compatibility/2006" xmlns:wp14="http://schemas.microsoft.com/office/word/2010/wordprocessingDrawing" xmlns:w14="http://schemas.microsoft.com/office/word/2010/wordml" mc:Ignorable="w14 wp14">
   <w:body>
+    <w:p>
+      <w:pPr>
+        <w:pStyle w:val="Normal"/>
+        <w:rPr>
+          <w:rFonts w:ascii="MathJax_Typewriter" w:hAnsi="MathJax_Typewriter"/>
+        </w:rPr>
+      </w:pPr>
+      <w:r>
+        <w:rPr>
+          <w:rFonts w:ascii="MathJax_Typewriter" w:hAnsi="MathJax_Typewriter"/>
+        </w:rPr>
+        <w:t>Page1:</w:t>
+      </w:r>
+    </w:p>
     <w:p>
       <w:pPr>
         <w:pStyle w:val="Normal"/>
@@ -7240,15 +7254,7 @@
           <w:sz w:val="24"/>
           <w:szCs w:val="24"/>
         </w:rPr>
-        <w:t xml:space="preserve">This page displays the </w:t>
-      </w:r>
-      <w:r>
-        <w:rPr>
-          <w:rFonts w:ascii="MathJax_Typewriter" w:hAnsi="MathJax_Typewriter"/>
-          <w:sz w:val="24"/>
-          <w:szCs w:val="24"/>
-        </w:rPr>
-        <w:t>details entered by the student at the time of registration and allow him/her to edit if he/she wishes to do so..</w:t>
+        <w:t>This page displays the details entered by the student at the time of registration and allow him/her to edit if he/she wishes to do so..</w:t>
       </w:r>
     </w:p>
     <w:p>
@@ -10483,37 +10489,7 @@
           <w:sz w:val="24"/>
           <w:szCs w:val="24"/>
         </w:rPr>
-        <w:t xml:space="preserve">This page allow the hostel owner to </w:t>
-      </w:r>
-      <w:r>
-        <w:rPr>
-          <w:rFonts w:ascii="MathJax_Typewriter" w:hAnsi="MathJax_Typewriter"/>
-          <w:b w:val="false"/>
-          <w:bCs w:val="false"/>
-          <w:sz w:val="24"/>
-          <w:szCs w:val="24"/>
-        </w:rPr>
-        <w:t xml:space="preserve">Edit the specifications of the </w:t>
-      </w:r>
-      <w:r>
-        <w:rPr>
-          <w:rFonts w:ascii="MathJax_Typewriter" w:hAnsi="MathJax_Typewriter"/>
-          <w:b w:val="false"/>
-          <w:bCs w:val="false"/>
-          <w:sz w:val="24"/>
-          <w:szCs w:val="24"/>
-        </w:rPr>
-        <w:t xml:space="preserve"> </w:t>
-      </w:r>
-      <w:r>
-        <w:rPr>
-          <w:rFonts w:ascii="MathJax_Typewriter" w:hAnsi="MathJax_Typewriter"/>
-          <w:b w:val="false"/>
-          <w:bCs w:val="false"/>
-          <w:sz w:val="24"/>
-          <w:szCs w:val="24"/>
-        </w:rPr>
-        <w:t>hostel by the owner.</w:t>
+        <w:t>This page allow the hostel owner to Edit the specifications of the  hostel by the owner.</w:t>
       </w:r>
     </w:p>
     <w:p>
@@ -13320,14 +13296,7 @@
     <w:p>
       <w:pPr>
         <w:pStyle w:val="Normal"/>
-        <w:rPr>
-          <w:rFonts w:ascii="MathJax_Typewriter" w:hAnsi="MathJax_Typewriter"/>
-          <w:b w:val="false"/>
-          <w:b w:val="false"/>
-          <w:bCs w:val="false"/>
-          <w:sz w:val="24"/>
-          <w:szCs w:val="24"/>
-        </w:rPr>
+        <w:rPr/>
       </w:pPr>
       <w:r>
         <w:rPr>
@@ -13907,6 +13876,7 @@
       <w:rPr>
         <w:rFonts w:ascii="Liberation Serif" w:hAnsi="Liberation Serif" w:eastAsia="Noto Sans CJK SC" w:cs="Lohit Devanagari"/>
         <w:kern w:val="2"/>
+        <w:sz w:val="20"/>
         <w:szCs w:val="24"/>
         <w:lang w:val="en-IN" w:eastAsia="zh-CN" w:bidi="hi-IN"/>
       </w:rPr>
@@ -14007,6 +13977,195 @@
       <w:rFonts w:cs="OpenSymbol"/>
     </w:rPr>
   </w:style>
+  <w:style w:type="character" w:styleId="ListLabel10">
+    <w:name w:val="ListLabel 10"/>
+    <w:qFormat/>
+    <w:rPr>
+      <w:rFonts w:ascii="MathJax_Typewriter" w:hAnsi="MathJax_Typewriter" w:cs="OpenSymbol"/>
+    </w:rPr>
+  </w:style>
+  <w:style w:type="character" w:styleId="ListLabel11">
+    <w:name w:val="ListLabel 11"/>
+    <w:qFormat/>
+    <w:rPr>
+      <w:rFonts w:cs="OpenSymbol"/>
+    </w:rPr>
+  </w:style>
+  <w:style w:type="character" w:styleId="ListLabel12">
+    <w:name w:val="ListLabel 12"/>
+    <w:qFormat/>
+    <w:rPr>
+      <w:rFonts w:cs="OpenSymbol"/>
+    </w:rPr>
+  </w:style>
+  <w:style w:type="character" w:styleId="ListLabel13">
+    <w:name w:val="ListLabel 13"/>
+    <w:qFormat/>
+    <w:rPr>
+      <w:rFonts w:cs="OpenSymbol"/>
+    </w:rPr>
+  </w:style>
+  <w:style w:type="character" w:styleId="ListLabel14">
+    <w:name w:val="ListLabel 14"/>
+    <w:qFormat/>
+    <w:rPr>
+      <w:rFonts w:cs="OpenSymbol"/>
+    </w:rPr>
+  </w:style>
+  <w:style w:type="character" w:styleId="ListLabel15">
+    <w:name w:val="ListLabel 15"/>
+    <w:qFormat/>
+    <w:rPr>
+      <w:rFonts w:cs="OpenSymbol"/>
+    </w:rPr>
+  </w:style>
+  <w:style w:type="character" w:styleId="ListLabel16">
+    <w:name w:val="ListLabel 16"/>
+    <w:qFormat/>
+    <w:rPr>
+      <w:rFonts w:cs="OpenSymbol"/>
+    </w:rPr>
+  </w:style>
+  <w:style w:type="character" w:styleId="ListLabel17">
+    <w:name w:val="ListLabel 17"/>
+    <w:qFormat/>
+    <w:rPr>
+      <w:rFonts w:cs="OpenSymbol"/>
+    </w:rPr>
+  </w:style>
+  <w:style w:type="character" w:styleId="ListLabel18">
+    <w:name w:val="ListLabel 18"/>
+    <w:qFormat/>
+    <w:rPr>
+      <w:rFonts w:cs="OpenSymbol"/>
+    </w:rPr>
+  </w:style>
+  <w:style w:type="character" w:styleId="ListLabel19">
+    <w:name w:val="ListLabel 19"/>
+    <w:qFormat/>
+    <w:rPr>
+      <w:rFonts w:ascii="MathJax_Typewriter" w:hAnsi="MathJax_Typewriter" w:cs="OpenSymbol"/>
+    </w:rPr>
+  </w:style>
+  <w:style w:type="character" w:styleId="ListLabel20">
+    <w:name w:val="ListLabel 20"/>
+    <w:qFormat/>
+    <w:rPr>
+      <w:rFonts w:cs="OpenSymbol"/>
+    </w:rPr>
+  </w:style>
+  <w:style w:type="character" w:styleId="ListLabel21">
+    <w:name w:val="ListLabel 21"/>
+    <w:qFormat/>
+    <w:rPr>
+      <w:rFonts w:cs="OpenSymbol"/>
+    </w:rPr>
+  </w:style>
+  <w:style w:type="character" w:styleId="ListLabel22">
+    <w:name w:val="ListLabel 22"/>
+    <w:qFormat/>
+    <w:rPr>
+      <w:rFonts w:cs="OpenSymbol"/>
+    </w:rPr>
+  </w:style>
+  <w:style w:type="character" w:styleId="ListLabel23">
+    <w:name w:val="ListLabel 23"/>
+    <w:qFormat/>
+    <w:rPr>
+      <w:rFonts w:cs="OpenSymbol"/>
+    </w:rPr>
+  </w:style>
+  <w:style w:type="character" w:styleId="ListLabel24">
+    <w:name w:val="ListLabel 24"/>
+    <w:qFormat/>
+    <w:rPr>
+      <w:rFonts w:cs="OpenSymbol"/>
+    </w:rPr>
+  </w:style>
+  <w:style w:type="character" w:styleId="ListLabel25">
+    <w:name w:val="ListLabel 25"/>
+    <w:qFormat/>
+    <w:rPr>
+      <w:rFonts w:cs="OpenSymbol"/>
+    </w:rPr>
+  </w:style>
+  <w:style w:type="character" w:styleId="ListLabel26">
+    <w:name w:val="ListLabel 26"/>
+    <w:qFormat/>
+    <w:rPr>
+      <w:rFonts w:cs="OpenSymbol"/>
+    </w:rPr>
+  </w:style>
+  <w:style w:type="character" w:styleId="ListLabel27">
+    <w:name w:val="ListLabel 27"/>
+    <w:qFormat/>
+    <w:rPr>
+      <w:rFonts w:cs="OpenSymbol"/>
+    </w:rPr>
+  </w:style>
+  <w:style w:type="character" w:styleId="ListLabel28">
+    <w:name w:val="ListLabel 28"/>
+    <w:qFormat/>
+    <w:rPr>
+      <w:rFonts w:ascii="MathJax_Typewriter" w:hAnsi="MathJax_Typewriter" w:cs="OpenSymbol"/>
+    </w:rPr>
+  </w:style>
+  <w:style w:type="character" w:styleId="ListLabel29">
+    <w:name w:val="ListLabel 29"/>
+    <w:qFormat/>
+    <w:rPr>
+      <w:rFonts w:cs="OpenSymbol"/>
+    </w:rPr>
+  </w:style>
+  <w:style w:type="character" w:styleId="ListLabel30">
+    <w:name w:val="ListLabel 30"/>
+    <w:qFormat/>
+    <w:rPr>
+      <w:rFonts w:cs="OpenSymbol"/>
+    </w:rPr>
+  </w:style>
+  <w:style w:type="character" w:styleId="ListLabel31">
+    <w:name w:val="ListLabel 31"/>
+    <w:qFormat/>
+    <w:rPr>
+      <w:rFonts w:cs="OpenSymbol"/>
+    </w:rPr>
+  </w:style>
+  <w:style w:type="character" w:styleId="ListLabel32">
+    <w:name w:val="ListLabel 32"/>
+    <w:qFormat/>
+    <w:rPr>
+      <w:rFonts w:cs="OpenSymbol"/>
+    </w:rPr>
+  </w:style>
+  <w:style w:type="character" w:styleId="ListLabel33">
+    <w:name w:val="ListLabel 33"/>
+    <w:qFormat/>
+    <w:rPr>
+      <w:rFonts w:cs="OpenSymbol"/>
+    </w:rPr>
+  </w:style>
+  <w:style w:type="character" w:styleId="ListLabel34">
+    <w:name w:val="ListLabel 34"/>
+    <w:qFormat/>
+    <w:rPr>
+      <w:rFonts w:cs="OpenSymbol"/>
+    </w:rPr>
+  </w:style>
+  <w:style w:type="character" w:styleId="ListLabel35">
+    <w:name w:val="ListLabel 35"/>
+    <w:qFormat/>
+    <w:rPr>
+      <w:rFonts w:cs="OpenSymbol"/>
+    </w:rPr>
+  </w:style>
+  <w:style w:type="character" w:styleId="ListLabel36">
+    <w:name w:val="ListLabel 36"/>
+    <w:qFormat/>
+    <w:rPr>
+      <w:rFonts w:cs="OpenSymbol"/>
+    </w:rPr>
+  </w:style>
   <w:style w:type="paragraph" w:styleId="Heading">
     <w:name w:val="Heading"/>
     <w:basedOn w:val="Normal"/>

</xml_diff>